<commit_message>
changed made in the word file and committed.
</commit_message>
<xml_diff>
--- a/test_doc.docx
+++ b/test_doc.docx
@@ -5,6 +5,11 @@
     <w:p>
       <w:r>
         <w:t>This file is added after the first commit.</w:t>
+      </w:r>
+    </w:p>
+    <w:p>
+      <w:r>
+        <w:t>Now I will create first branch with this document added.</w:t>
       </w:r>
       <w:bookmarkStart w:id="0" w:name="_GoBack"/>
       <w:bookmarkEnd w:id="0"/>

</xml_diff>

<commit_message>
I made chaneges in the fisrt branch and committed.
</commit_message>
<xml_diff>
--- a/test_doc.docx
+++ b/test_doc.docx
@@ -10,6 +10,11 @@
     <w:p>
       <w:r>
         <w:t>Now I will create first branch with this document added.</w:t>
+      </w:r>
+    </w:p>
+    <w:p>
+      <w:r>
+        <w:t>Here I am in first branch and now I will make changes and commit it and then I will go to master to get previous version.</w:t>
       </w:r>
       <w:bookmarkStart w:id="0" w:name="_GoBack"/>
       <w:bookmarkEnd w:id="0"/>

</xml_diff>

<commit_message>
file edited in master branch.
</commit_message>
<xml_diff>
--- a/test_doc.docx
+++ b/test_doc.docx
@@ -15,6 +15,11 @@
     <w:p>
       <w:r>
         <w:t>Here I am in first branch and now I will make changes and commit it and then I will go to master to get previous version.</w:t>
+      </w:r>
+    </w:p>
+    <w:p>
+      <w:r>
+        <w:t>I will first edit this document and then will commit. And then I will create a branch and then I would like to go to the previous version.</w:t>
       </w:r>
       <w:bookmarkStart w:id="0" w:name="_GoBack"/>
       <w:bookmarkEnd w:id="0"/>

</xml_diff>

<commit_message>
this is the change from home
</commit_message>
<xml_diff>
--- a/test_doc.docx
+++ b/test_doc.docx
@@ -1,6 +1,6 @@
 
 <file path=word/document.xml><?xml version="1.0" encoding="utf-8"?>
-<w:document xmlns:wpc="http://schemas.microsoft.com/office/word/2010/wordprocessingCanvas" xmlns:mc="http://schemas.openxmlformats.org/markup-compatibility/2006" xmlns:o="urn:schemas-microsoft-com:office:office" xmlns:r="http://schemas.openxmlformats.org/officeDocument/2006/relationships" xmlns:m="http://schemas.openxmlformats.org/officeDocument/2006/math" xmlns:v="urn:schemas-microsoft-com:vml" xmlns:wp14="http://schemas.microsoft.com/office/word/2010/wordprocessingDrawing" xmlns:wp="http://schemas.openxmlformats.org/drawingml/2006/wordprocessingDrawing" xmlns:w10="urn:schemas-microsoft-com:office:word" xmlns:w="http://schemas.openxmlformats.org/wordprocessingml/2006/main" xmlns:w14="http://schemas.microsoft.com/office/word/2010/wordml" xmlns:wpg="http://schemas.microsoft.com/office/word/2010/wordprocessingGroup" xmlns:wpi="http://schemas.microsoft.com/office/word/2010/wordprocessingInk" xmlns:wne="http://schemas.microsoft.com/office/word/2006/wordml" xmlns:wps="http://schemas.microsoft.com/office/word/2010/wordprocessingShape" mc:Ignorable="w14 wp14">
+<w:document xmlns:ve="http://schemas.openxmlformats.org/markup-compatibility/2006" xmlns:o="urn:schemas-microsoft-com:office:office" xmlns:r="http://schemas.openxmlformats.org/officeDocument/2006/relationships" xmlns:m="http://schemas.openxmlformats.org/officeDocument/2006/math" xmlns:v="urn:schemas-microsoft-com:vml" xmlns:wp="http://schemas.openxmlformats.org/drawingml/2006/wordprocessingDrawing" xmlns:w10="urn:schemas-microsoft-com:office:word" xmlns:w="http://schemas.openxmlformats.org/wordprocessingml/2006/main" xmlns:wne="http://schemas.microsoft.com/office/word/2006/wordml">
   <w:body>
     <w:p>
       <w:r>
@@ -24,6 +24,14 @@
       <w:bookmarkStart w:id="0" w:name="_GoBack"/>
       <w:bookmarkEnd w:id="0"/>
     </w:p>
+    <w:p>
+      <w:r>
+        <w:t>Here is started working from home.</w:t>
+      </w:r>
+      <w:r>
+        <w:t xml:space="preserve"> And I was in master branch.</w:t>
+      </w:r>
+    </w:p>
     <w:sectPr>
       <w:pgSz w:w="12240" w:h="15840"/>
       <w:pgMar w:top="1417" w:right="1417" w:bottom="1134" w:left="1417" w:header="720" w:footer="720" w:gutter="0"/>
@@ -35,7 +43,7 @@
 </file>
 
 <file path=word/styles.xml><?xml version="1.0" encoding="utf-8"?>
-<w:styles xmlns:mc="http://schemas.openxmlformats.org/markup-compatibility/2006" xmlns:r="http://schemas.openxmlformats.org/officeDocument/2006/relationships" xmlns:w="http://schemas.openxmlformats.org/wordprocessingml/2006/main" xmlns:w14="http://schemas.microsoft.com/office/word/2010/wordml" mc:Ignorable="w14">
+<w:styles xmlns:r="http://schemas.openxmlformats.org/officeDocument/2006/relationships" xmlns:w="http://schemas.openxmlformats.org/wordprocessingml/2006/main">
   <w:docDefaults>
     <w:rPrDefault>
       <w:rPr>
@@ -193,6 +201,7 @@
   <w:style w:type="paragraph" w:default="1" w:styleId="Normal">
     <w:name w:val="Normal"/>
     <w:qFormat/>
+    <w:rsid w:val="00CA50FF"/>
   </w:style>
   <w:style w:type="character" w:default="1" w:styleId="DefaultParagraphFont">
     <w:name w:val="Default Paragraph Font"/>
@@ -205,6 +214,7 @@
     <w:uiPriority w:val="99"/>
     <w:semiHidden/>
     <w:unhideWhenUsed/>
+    <w:qFormat/>
     <w:tblPr>
       <w:tblInd w:w="0" w:type="dxa"/>
       <w:tblCellMar>

</xml_diff>

<commit_message>
this is the change in first home branch.
</commit_message>
<xml_diff>
--- a/test_doc.docx
+++ b/test_doc.docx
@@ -30,6 +30,11 @@
       </w:r>
       <w:r>
         <w:t xml:space="preserve"> And I was in master branch.</w:t>
+      </w:r>
+    </w:p>
+    <w:p>
+      <w:r>
+        <w:t>Now I am making changes in the first_home_branch while I am in the first home branch.</w:t>
       </w:r>
     </w:p>
     <w:sectPr>

</xml_diff>

<commit_message>
this modification is in third branch.
</commit_message>
<xml_diff>
--- a/test_doc.docx
+++ b/test_doc.docx
@@ -40,6 +40,11 @@
     <w:p>
       <w:r>
         <w:t>This changed are introduced in second branch in first branch.</w:t>
+      </w:r>
+    </w:p>
+    <w:p>
+      <w:r>
+        <w:t>Now I am making changes in third branch which is a branch of second branch.</w:t>
       </w:r>
     </w:p>
     <w:sectPr>

</xml_diff>